<commit_message>
Added Eclipse import in Setup Git for project Basic Security.docx
</commit_message>
<xml_diff>
--- a/docs/Setup Git for project Basic Security.docx
+++ b/docs/Setup Git for project Basic Security.docx
@@ -106,7 +106,21 @@
         <w:rPr>
           <w:lang w:val="en-GB"/>
         </w:rPr>
-        <w:t>Get a GUI for executing the Git commands (instead of cmd)</w:t>
+        <w:t xml:space="preserve">Get a GUI for executing the Git commands (instead of </w:t>
+      </w:r>
+      <w:proofErr w:type="spellStart"/>
+      <w:r>
+        <w:rPr>
+          <w:lang w:val="en-GB"/>
+        </w:rPr>
+        <w:t>cmd</w:t>
+      </w:r>
+      <w:proofErr w:type="spellEnd"/>
+      <w:r>
+        <w:rPr>
+          <w:lang w:val="en-GB"/>
+        </w:rPr>
+        <w:t>)</w:t>
       </w:r>
     </w:p>
     <w:p>
@@ -115,11 +129,19 @@
           <w:lang w:val="en-GB"/>
         </w:rPr>
       </w:pPr>
-      <w:r>
-        <w:rPr>
-          <w:lang w:val="en-GB"/>
-        </w:rPr>
-        <w:t>TortoiseGit provides context menu functions for Git.</w:t>
+      <w:proofErr w:type="spellStart"/>
+      <w:r>
+        <w:rPr>
+          <w:lang w:val="en-GB"/>
+        </w:rPr>
+        <w:t>TortoiseGit</w:t>
+      </w:r>
+      <w:proofErr w:type="spellEnd"/>
+      <w:r>
+        <w:rPr>
+          <w:lang w:val="en-GB"/>
+        </w:rPr>
+        <w:t xml:space="preserve"> provides context menu functions for Git.</w:t>
       </w:r>
       <w:r>
         <w:rPr>
@@ -286,6 +308,63 @@
         </w:rPr>
         <w:t>The project has been copied locally.</w:t>
       </w:r>
+    </w:p>
+    <w:p>
+      <w:pPr>
+        <w:pStyle w:val="Kop2"/>
+        <w:rPr>
+          <w:lang w:val="en-GB"/>
+        </w:rPr>
+      </w:pPr>
+      <w:r>
+        <w:rPr>
+          <w:lang w:val="en-GB"/>
+        </w:rPr>
+        <w:t>Open in Eclipse</w:t>
+      </w:r>
+    </w:p>
+    <w:p>
+      <w:pPr>
+        <w:pStyle w:val="Lijstalinea"/>
+        <w:numPr>
+          <w:ilvl w:val="0"/>
+          <w:numId w:val="2"/>
+        </w:numPr>
+        <w:rPr>
+          <w:lang w:val="en-GB"/>
+        </w:rPr>
+      </w:pPr>
+      <w:r>
+        <w:rPr>
+          <w:lang w:val="en-GB"/>
+        </w:rPr>
+        <w:t>File -&gt; import -&gt; general -&gt; existing projects into workspace -&gt; next -&gt; browse to location of cloned repository.</w:t>
+      </w:r>
+    </w:p>
+    <w:p>
+      <w:pPr>
+        <w:pStyle w:val="Lijstalinea"/>
+        <w:numPr>
+          <w:ilvl w:val="0"/>
+          <w:numId w:val="2"/>
+        </w:numPr>
+        <w:rPr>
+          <w:lang w:val="en-GB"/>
+        </w:rPr>
+      </w:pPr>
+      <w:r>
+        <w:rPr>
+          <w:lang w:val="en-GB"/>
+        </w:rPr>
+        <w:t>If your project has an exclamation mark (or other weirdness) -&gt; Right click the project –&gt; maven -&gt; update project…</w:t>
+      </w:r>
+    </w:p>
+    <w:p>
+      <w:pPr>
+        <w:rPr>
+          <w:lang w:val="en-GB"/>
+        </w:rPr>
+      </w:pPr>
       <w:bookmarkStart w:id="0" w:name="_GoBack"/>
       <w:bookmarkEnd w:id="0"/>
     </w:p>
@@ -387,8 +466,97 @@
       </w:pPr>
     </w:lvl>
   </w:abstractNum>
+  <w:abstractNum w:abstractNumId="1">
+    <w:nsid w:val="409D7E5B"/>
+    <w:multiLevelType w:val="multilevel"/>
+    <w:tmpl w:val="0409001F"/>
+    <w:lvl w:ilvl="0">
+      <w:start w:val="1"/>
+      <w:numFmt w:val="decimal"/>
+      <w:lvlText w:val="%1."/>
+      <w:lvlJc w:val="left"/>
+      <w:pPr>
+        <w:ind w:left="360" w:hanging="360"/>
+      </w:pPr>
+    </w:lvl>
+    <w:lvl w:ilvl="1">
+      <w:start w:val="1"/>
+      <w:numFmt w:val="decimal"/>
+      <w:lvlText w:val="%1.%2."/>
+      <w:lvlJc w:val="left"/>
+      <w:pPr>
+        <w:ind w:left="792" w:hanging="432"/>
+      </w:pPr>
+    </w:lvl>
+    <w:lvl w:ilvl="2">
+      <w:start w:val="1"/>
+      <w:numFmt w:val="decimal"/>
+      <w:lvlText w:val="%1.%2.%3."/>
+      <w:lvlJc w:val="left"/>
+      <w:pPr>
+        <w:ind w:left="1224" w:hanging="504"/>
+      </w:pPr>
+    </w:lvl>
+    <w:lvl w:ilvl="3">
+      <w:start w:val="1"/>
+      <w:numFmt w:val="decimal"/>
+      <w:lvlText w:val="%1.%2.%3.%4."/>
+      <w:lvlJc w:val="left"/>
+      <w:pPr>
+        <w:ind w:left="1728" w:hanging="648"/>
+      </w:pPr>
+    </w:lvl>
+    <w:lvl w:ilvl="4">
+      <w:start w:val="1"/>
+      <w:numFmt w:val="decimal"/>
+      <w:lvlText w:val="%1.%2.%3.%4.%5."/>
+      <w:lvlJc w:val="left"/>
+      <w:pPr>
+        <w:ind w:left="2232" w:hanging="792"/>
+      </w:pPr>
+    </w:lvl>
+    <w:lvl w:ilvl="5">
+      <w:start w:val="1"/>
+      <w:numFmt w:val="decimal"/>
+      <w:lvlText w:val="%1.%2.%3.%4.%5.%6."/>
+      <w:lvlJc w:val="left"/>
+      <w:pPr>
+        <w:ind w:left="2736" w:hanging="936"/>
+      </w:pPr>
+    </w:lvl>
+    <w:lvl w:ilvl="6">
+      <w:start w:val="1"/>
+      <w:numFmt w:val="decimal"/>
+      <w:lvlText w:val="%1.%2.%3.%4.%5.%6.%7."/>
+      <w:lvlJc w:val="left"/>
+      <w:pPr>
+        <w:ind w:left="3240" w:hanging="1080"/>
+      </w:pPr>
+    </w:lvl>
+    <w:lvl w:ilvl="7">
+      <w:start w:val="1"/>
+      <w:numFmt w:val="decimal"/>
+      <w:lvlText w:val="%1.%2.%3.%4.%5.%6.%7.%8."/>
+      <w:lvlJc w:val="left"/>
+      <w:pPr>
+        <w:ind w:left="3744" w:hanging="1224"/>
+      </w:pPr>
+    </w:lvl>
+    <w:lvl w:ilvl="8">
+      <w:start w:val="1"/>
+      <w:numFmt w:val="decimal"/>
+      <w:lvlText w:val="%1.%2.%3.%4.%5.%6.%7.%8.%9."/>
+      <w:lvlJc w:val="left"/>
+      <w:pPr>
+        <w:ind w:left="4320" w:hanging="1440"/>
+      </w:pPr>
+    </w:lvl>
+  </w:abstractNum>
   <w:num w:numId="1">
     <w:abstractNumId w:val="0"/>
+  </w:num>
+  <w:num w:numId="2">
+    <w:abstractNumId w:val="1"/>
   </w:num>
 </w:numbering>
 </file>

</xml_diff>

<commit_message>
Created organization changed link in Setup Git for project Basic Security.docx
</commit_message>
<xml_diff>
--- a/docs/Setup Git for project Basic Security.docx
+++ b/docs/Setup Git for project Basic Security.docx
@@ -203,13 +203,35 @@
             <w:rStyle w:val="Hyperlink"/>
             <w:lang w:val="en-GB"/>
           </w:rPr>
-          <w:t>https://github.com/progonkpa/BasicSecurity</w:t>
+          <w:t>https://github.com/PXL-Projects/BasicSec</w:t>
+        </w:r>
+        <w:bookmarkStart w:id="0" w:name="_GoBack"/>
+        <w:bookmarkEnd w:id="0"/>
+        <w:r>
+          <w:rPr>
+            <w:rStyle w:val="Hyperlink"/>
+            <w:lang w:val="en-GB"/>
+          </w:rPr>
+          <w:t>u</w:t>
+        </w:r>
+        <w:r>
+          <w:rPr>
+            <w:rStyle w:val="Hyperlink"/>
+            <w:lang w:val="en-GB"/>
+          </w:rPr>
+          <w:t>rity</w:t>
         </w:r>
       </w:hyperlink>
       <w:r>
         <w:rPr>
           <w:lang w:val="en-GB"/>
         </w:rPr>
+        <w:t xml:space="preserve"> </w:t>
+      </w:r>
+      <w:r>
+        <w:rPr>
+          <w:lang w:val="en-GB"/>
+        </w:rPr>
         <w:t xml:space="preserve"> and copy the clone URL.</w:t>
       </w:r>
       <w:r>
@@ -224,7 +246,7 @@
           <w:lang w:eastAsia="nl-BE"/>
         </w:rPr>
         <w:drawing>
-          <wp:inline distT="0" distB="0" distL="0" distR="0" wp14:anchorId="6E3DBEA7" wp14:editId="51C7EFA6">
+          <wp:inline distT="0" distB="0" distL="0" distR="0" wp14:anchorId="1144BE17" wp14:editId="153D25D7">
             <wp:extent cx="1889924" cy="518205"/>
             <wp:effectExtent l="0" t="0" r="0" b="0"/>
             <wp:docPr id="1" name="Afbeelding 1"/>
@@ -365,8 +387,6 @@
           <w:lang w:val="en-GB"/>
         </w:rPr>
       </w:pPr>
-      <w:bookmarkStart w:id="0" w:name="_GoBack"/>
-      <w:bookmarkEnd w:id="0"/>
     </w:p>
     <w:sectPr>
       <w:pgSz w:w="11906" w:h="16838"/>
@@ -877,6 +897,18 @@
       <w:contextualSpacing/>
     </w:pPr>
   </w:style>
+  <w:style w:type="character" w:styleId="GevolgdeHyperlink">
+    <w:name w:val="FollowedHyperlink"/>
+    <w:basedOn w:val="Standaardalinea-lettertype"/>
+    <w:uiPriority w:val="99"/>
+    <w:semiHidden/>
+    <w:unhideWhenUsed/>
+    <w:rsid w:val="00AD6754"/>
+    <w:rPr>
+      <w:color w:val="800080" w:themeColor="followedHyperlink"/>
+      <w:u w:val="single"/>
+    </w:rPr>
+  </w:style>
 </w:styles>
 </file>
 
@@ -1195,6 +1227,18 @@
       <w:ind w:left="720"/>
       <w:contextualSpacing/>
     </w:pPr>
+  </w:style>
+  <w:style w:type="character" w:styleId="GevolgdeHyperlink">
+    <w:name w:val="FollowedHyperlink"/>
+    <w:basedOn w:val="Standaardalinea-lettertype"/>
+    <w:uiPriority w:val="99"/>
+    <w:semiHidden/>
+    <w:unhideWhenUsed/>
+    <w:rsid w:val="00AD6754"/>
+    <w:rPr>
+      <w:color w:val="800080" w:themeColor="followedHyperlink"/>
+      <w:u w:val="single"/>
+    </w:rPr>
   </w:style>
 </w:styles>
 </file>

</xml_diff>